<commit_message>
added ranks and updated plots
</commit_message>
<xml_diff>
--- a/doc/documentation.docx
+++ b/doc/documentation.docx
@@ -100,7 +100,7 @@
       <w:pPr>
         <w:pStyle w:val="Listenabsatz"/>
         <w:numPr>
-          <w:ilvl w:val="0"/>
+          <w:ilvl w:val="1"/>
           <w:numId w:val="2"/>
         </w:numPr>
         <w:rPr>
@@ -111,44 +111,232 @@
         <w:rPr>
           <w:lang w:val="de-DE"/>
         </w:rPr>
-        <w:t>Einlesen in lineare ML-Ansätze und ML-</w:t>
+        <w:t xml:space="preserve">Vorher (alle Einträge mit </w:t>
       </w:r>
       <w:proofErr w:type="spellStart"/>
       <w:r>
         <w:rPr>
           <w:lang w:val="de-DE"/>
         </w:rPr>
-        <w:t>package</w:t>
+        <w:t>entspr</w:t>
       </w:r>
       <w:proofErr w:type="spellEnd"/>
       <w:r>
         <w:rPr>
           <w:lang w:val="de-DE"/>
         </w:rPr>
-        <w:t xml:space="preserve"> </w:t>
+        <w:t xml:space="preserve">. Q-Value, fast </w:t>
       </w:r>
       <w:proofErr w:type="spellStart"/>
       <w:r>
         <w:rPr>
           <w:lang w:val="de-DE"/>
         </w:rPr>
-        <w:t>scikit</w:t>
+        <w:t>method</w:t>
       </w:r>
       <w:proofErr w:type="spellEnd"/>
       <w:r>
         <w:rPr>
           <w:lang w:val="de-DE"/>
         </w:rPr>
-        <w:t xml:space="preserve"> </w:t>
+        <w:t xml:space="preserve">, orange: XL, </w:t>
       </w:r>
       <w:proofErr w:type="spellStart"/>
       <w:r>
         <w:rPr>
           <w:lang w:val="de-DE"/>
         </w:rPr>
-        <w:t>Learn</w:t>
+        <w:t>blue</w:t>
       </w:r>
       <w:proofErr w:type="spellEnd"/>
+      <w:r>
+        <w:rPr>
+          <w:lang w:val="de-DE"/>
+        </w:rPr>
+        <w:t>: non-XL):</w:t>
+      </w:r>
+      <w:r>
+        <w:rPr>
+          <w:noProof/>
+        </w:rPr>
+        <w:drawing>
+          <wp:inline distT="0" distB="0" distL="0" distR="0">
+            <wp:extent cx="3143250" cy="2032320"/>
+            <wp:effectExtent l="0" t="0" r="0" b="6350"/>
+            <wp:docPr id="1" name="Grafik 1"/>
+            <wp:cNvGraphicFramePr>
+              <a:graphicFrameLocks xmlns:a="http://schemas.openxmlformats.org/drawingml/2006/main" noChangeAspect="1"/>
+            </wp:cNvGraphicFramePr>
+            <a:graphic xmlns:a="http://schemas.openxmlformats.org/drawingml/2006/main">
+              <a:graphicData uri="http://schemas.openxmlformats.org/drawingml/2006/picture">
+                <pic:pic xmlns:pic="http://schemas.openxmlformats.org/drawingml/2006/picture">
+                  <pic:nvPicPr>
+                    <pic:cNvPr id="1" name="ROC_fast_all.jpg"/>
+                    <pic:cNvPicPr/>
+                  </pic:nvPicPr>
+                  <pic:blipFill rotWithShape="1">
+                    <a:blip r:embed="rId5">
+                      <a:extLst>
+                        <a:ext uri="{28A0092B-C50C-407E-A947-70E740481C1C}">
+                          <a14:useLocalDpi xmlns:a14="http://schemas.microsoft.com/office/drawing/2010/main" val="0"/>
+                        </a:ext>
+                      </a:extLst>
+                    </a:blip>
+                    <a:srcRect l="14101" t="9177"/>
+                    <a:stretch/>
+                  </pic:blipFill>
+                  <pic:spPr bwMode="auto">
+                    <a:xfrm>
+                      <a:off x="0" y="0"/>
+                      <a:ext cx="3163267" cy="2045262"/>
+                    </a:xfrm>
+                    <a:prstGeom prst="rect">
+                      <a:avLst/>
+                    </a:prstGeom>
+                    <a:ln>
+                      <a:noFill/>
+                    </a:ln>
+                    <a:extLst>
+                      <a:ext uri="{53640926-AAD7-44D8-BBD7-CCE9431645EC}">
+                        <a14:shadowObscured xmlns:a14="http://schemas.microsoft.com/office/drawing/2010/main"/>
+                      </a:ext>
+                    </a:extLst>
+                  </pic:spPr>
+                </pic:pic>
+              </a:graphicData>
+            </a:graphic>
+          </wp:inline>
+        </w:drawing>
+      </w:r>
+    </w:p>
+    <w:p>
+      <w:pPr>
+        <w:pStyle w:val="Listenabsatz"/>
+        <w:numPr>
+          <w:ilvl w:val="1"/>
+          <w:numId w:val="2"/>
+        </w:numPr>
+        <w:rPr>
+          <w:lang w:val="de-DE"/>
+        </w:rPr>
+      </w:pPr>
+      <w:r>
+        <w:rPr>
+          <w:lang w:val="de-DE"/>
+        </w:rPr>
+        <w:t>Nachher (</w:t>
+      </w:r>
+      <w:r>
+        <w:rPr>
+          <w:lang w:val="de-DE"/>
+        </w:rPr>
+        <w:t xml:space="preserve">nur Rang-1-Einträge, </w:t>
+      </w:r>
+      <w:r>
+        <w:rPr>
+          <w:lang w:val="de-DE"/>
+        </w:rPr>
+        <w:t xml:space="preserve">fast </w:t>
+      </w:r>
+      <w:proofErr w:type="spellStart"/>
+      <w:r>
+        <w:rPr>
+          <w:lang w:val="de-DE"/>
+        </w:rPr>
+        <w:t>method</w:t>
+      </w:r>
+      <w:proofErr w:type="spellEnd"/>
+      <w:r>
+        <w:rPr>
+          <w:lang w:val="de-DE"/>
+        </w:rPr>
+        <w:t xml:space="preserve">, </w:t>
+      </w:r>
+      <w:proofErr w:type="spellStart"/>
+      <w:r>
+        <w:rPr>
+          <w:lang w:val="de-DE"/>
+        </w:rPr>
+        <w:t>orange:XL</w:t>
+      </w:r>
+      <w:proofErr w:type="spellEnd"/>
+      <w:r>
+        <w:rPr>
+          <w:lang w:val="de-DE"/>
+        </w:rPr>
+        <w:t xml:space="preserve">, </w:t>
+      </w:r>
+      <w:proofErr w:type="spellStart"/>
+      <w:r>
+        <w:rPr>
+          <w:lang w:val="de-DE"/>
+        </w:rPr>
+        <w:t>blue</w:t>
+      </w:r>
+      <w:proofErr w:type="spellEnd"/>
+      <w:r>
+        <w:rPr>
+          <w:lang w:val="de-DE"/>
+        </w:rPr>
+        <w:t xml:space="preserve">: non-XL): </w:t>
+      </w:r>
+    </w:p>
+    <w:p>
+      <w:pPr>
+        <w:pStyle w:val="Listenabsatz"/>
+        <w:ind w:left="1440"/>
+        <w:rPr>
+          <w:lang w:val="de-DE"/>
+        </w:rPr>
+      </w:pPr>
+      <w:bookmarkStart w:id="0" w:name="_GoBack"/>
+      <w:bookmarkEnd w:id="0"/>
+      <w:r>
+        <w:rPr>
+          <w:noProof/>
+        </w:rPr>
+        <w:drawing>
+          <wp:inline distT="0" distB="0" distL="0" distR="0" wp14:anchorId="7469983E" wp14:editId="120282CE">
+            <wp:extent cx="3123114" cy="2019300"/>
+            <wp:effectExtent l="0" t="0" r="1270" b="0"/>
+            <wp:docPr id="2" name="Grafik 2"/>
+            <wp:cNvGraphicFramePr>
+              <a:graphicFrameLocks xmlns:a="http://schemas.openxmlformats.org/drawingml/2006/main" noChangeAspect="1"/>
+            </wp:cNvGraphicFramePr>
+            <a:graphic xmlns:a="http://schemas.openxmlformats.org/drawingml/2006/main">
+              <a:graphicData uri="http://schemas.openxmlformats.org/drawingml/2006/picture">
+                <pic:pic xmlns:pic="http://schemas.openxmlformats.org/drawingml/2006/picture">
+                  <pic:nvPicPr>
+                    <pic:cNvPr id="2" name="ROC_fast_rank1only.jpg"/>
+                    <pic:cNvPicPr/>
+                  </pic:nvPicPr>
+                  <pic:blipFill>
+                    <a:blip r:embed="rId6">
+                      <a:extLst>
+                        <a:ext uri="{28A0092B-C50C-407E-A947-70E740481C1C}">
+                          <a14:useLocalDpi xmlns:a14="http://schemas.microsoft.com/office/drawing/2010/main" val="0"/>
+                        </a:ext>
+                      </a:extLst>
+                    </a:blip>
+                    <a:stretch>
+                      <a:fillRect/>
+                    </a:stretch>
+                  </pic:blipFill>
+                  <pic:spPr>
+                    <a:xfrm>
+                      <a:off x="0" y="0"/>
+                      <a:ext cx="3136561" cy="2027994"/>
+                    </a:xfrm>
+                    <a:prstGeom prst="rect">
+                      <a:avLst/>
+                    </a:prstGeom>
+                  </pic:spPr>
+                </pic:pic>
+              </a:graphicData>
+            </a:graphic>
+          </wp:inline>
+        </w:drawing>
+      </w:r>
     </w:p>
     <w:p>
       <w:pPr>
@@ -161,20 +349,48 @@
           <w:lang w:val="de-DE"/>
         </w:rPr>
       </w:pPr>
+      <w:r>
+        <w:rPr>
+          <w:lang w:val="de-DE"/>
+        </w:rPr>
+        <w:t>Einlesen in lineare ML-Ansätze und ML-</w:t>
+      </w:r>
       <w:proofErr w:type="spellStart"/>
       <w:r>
         <w:rPr>
           <w:lang w:val="de-DE"/>
         </w:rPr>
-        <w:t>Percolator</w:t>
+        <w:t>package</w:t>
       </w:r>
       <w:proofErr w:type="spellEnd"/>
       <w:r>
         <w:rPr>
           <w:lang w:val="de-DE"/>
         </w:rPr>
-        <w:t xml:space="preserve">-Algorithmus nachbauen </w:t>
-      </w:r>
+        <w:t xml:space="preserve"> </w:t>
+      </w:r>
+      <w:proofErr w:type="spellStart"/>
+      <w:r>
+        <w:rPr>
+          <w:lang w:val="de-DE"/>
+        </w:rPr>
+        <w:t>scikit</w:t>
+      </w:r>
+      <w:proofErr w:type="spellEnd"/>
+      <w:r>
+        <w:rPr>
+          <w:lang w:val="de-DE"/>
+        </w:rPr>
+        <w:t xml:space="preserve"> </w:t>
+      </w:r>
+      <w:proofErr w:type="spellStart"/>
+      <w:r>
+        <w:rPr>
+          <w:lang w:val="de-DE"/>
+        </w:rPr>
+        <w:t>Learn</w:t>
+      </w:r>
+      <w:proofErr w:type="spellEnd"/>
     </w:p>
     <w:p>
       <w:pPr>
@@ -187,14 +403,38 @@
           <w:lang w:val="de-DE"/>
         </w:rPr>
       </w:pPr>
+      <w:proofErr w:type="spellStart"/>
+      <w:r>
+        <w:rPr>
+          <w:lang w:val="de-DE"/>
+        </w:rPr>
+        <w:t>Percolator</w:t>
+      </w:r>
+      <w:proofErr w:type="spellEnd"/>
+      <w:r>
+        <w:rPr>
+          <w:lang w:val="de-DE"/>
+        </w:rPr>
+        <w:t xml:space="preserve">-Algorithmus nachbauen </w:t>
+      </w:r>
+    </w:p>
+    <w:p>
+      <w:pPr>
+        <w:pStyle w:val="Listenabsatz"/>
+        <w:numPr>
+          <w:ilvl w:val="0"/>
+          <w:numId w:val="2"/>
+        </w:numPr>
+        <w:rPr>
+          <w:lang w:val="de-DE"/>
+        </w:rPr>
+      </w:pPr>
       <w:r>
         <w:rPr>
           <w:lang w:val="de-DE"/>
         </w:rPr>
         <w:t>Cross-Validation einbauen</w:t>
       </w:r>
-      <w:bookmarkStart w:id="0" w:name="_GoBack"/>
-      <w:bookmarkEnd w:id="0"/>
     </w:p>
     <w:sectPr>
       <w:pgSz w:w="12240" w:h="15840"/>
@@ -307,7 +547,7 @@
         <w:ind w:left="720" w:hanging="360"/>
       </w:pPr>
     </w:lvl>
-    <w:lvl w:ilvl="1" w:tplc="04090019" w:tentative="1">
+    <w:lvl w:ilvl="1" w:tplc="04090019">
       <w:start w:val="1"/>
       <w:numFmt w:val="lowerLetter"/>
       <w:lvlText w:val="%2."/>

</xml_diff>